<commit_message>
Made a working server configuration for the 3rd practic.
</commit_message>
<xml_diff>
--- a/Отчеты/2_Комисарик_МА_ИКБО-20-23.docx
+++ b/Отчеты/2_Комисарик_МА_ИКБО-20-23.docx
@@ -232,23 +232,7 @@
           <w:color w:val="000000"/>
           <w:szCs w:val="28"/>
         </w:rPr>
-        <w:t>Кафедра инструментального и прикладного программного обеспечения (</w:t>
-      </w:r>
-      <w:proofErr w:type="spellStart"/>
-      <w:r>
-        <w:rPr>
-          <w:color w:val="000000"/>
-          <w:szCs w:val="28"/>
-        </w:rPr>
-        <w:t>ИиППО</w:t>
-      </w:r>
-      <w:proofErr w:type="spellEnd"/>
-      <w:r>
-        <w:rPr>
-          <w:color w:val="000000"/>
-          <w:szCs w:val="28"/>
-        </w:rPr>
-        <w:t>)</w:t>
+        <w:t>Кафедра инструментального и прикладного программного обеспечения (ИиППО)</w:t>
       </w:r>
     </w:p>
     <w:p>
@@ -674,17 +658,8 @@
                 <w:sz w:val="24"/>
                 <w:lang w:eastAsia="ru-RU"/>
               </w:rPr>
-              <w:t xml:space="preserve">Принял Ассистент кафедры </w:t>
+              <w:t>Принял Ассистент кафедры ИиППО</w:t>
             </w:r>
-            <w:proofErr w:type="spellStart"/>
-            <w:r>
-              <w:rPr>
-                <w:sz w:val="24"/>
-                <w:lang w:eastAsia="ru-RU"/>
-              </w:rPr>
-              <w:t>ИиППО</w:t>
-            </w:r>
-            <w:proofErr w:type="spellEnd"/>
           </w:p>
           <w:p>
             <w:pPr>
@@ -723,21 +698,12 @@
                 <w:lang w:eastAsia="ru-RU"/>
               </w:rPr>
             </w:pPr>
-            <w:proofErr w:type="spellStart"/>
             <w:r>
               <w:rPr>
                 <w:sz w:val="24"/>
                 <w:lang w:eastAsia="ru-RU"/>
               </w:rPr>
-              <w:t>Благирев</w:t>
-            </w:r>
-            <w:proofErr w:type="spellEnd"/>
-            <w:r>
-              <w:rPr>
-                <w:sz w:val="24"/>
-                <w:lang w:eastAsia="ru-RU"/>
-              </w:rPr>
-              <w:t xml:space="preserve"> М.М.</w:t>
+              <w:t>Благирев М.М.</w:t>
             </w:r>
           </w:p>
         </w:tc>
@@ -1295,28 +1261,33 @@
       <w:r>
         <w:t xml:space="preserve">Рисунок </w:t>
       </w:r>
-      <w:fldSimple w:instr=" SEQ Рисунок \* ARABIC ">
-        <w:r>
-          <w:rPr>
-            <w:noProof/>
-          </w:rPr>
-          <w:t>1</w:t>
-        </w:r>
-      </w:fldSimple>
+      <w:r>
+        <w:fldChar w:fldCharType="begin"/>
+      </w:r>
+      <w:r>
+        <w:instrText xml:space="preserve"> SEQ Рисунок \* ARABIC </w:instrText>
+      </w:r>
+      <w:r>
+        <w:fldChar w:fldCharType="separate"/>
+      </w:r>
+      <w:r>
+        <w:rPr>
+          <w:noProof/>
+        </w:rPr>
+        <w:t>1</w:t>
+      </w:r>
+      <w:r>
+        <w:rPr>
+          <w:noProof/>
+        </w:rPr>
+        <w:fldChar w:fldCharType="end"/>
+      </w:r>
       <w:r>
         <w:rPr>
           <w:lang w:val="en-US"/>
         </w:rPr>
-        <w:t xml:space="preserve"> - </w:t>
-      </w:r>
-      <w:proofErr w:type="spellStart"/>
-      <w:r>
-        <w:rPr>
-          <w:lang w:val="en-US"/>
-        </w:rPr>
-        <w:t>Dockerfile</w:t>
-      </w:r>
-      <w:proofErr w:type="spellEnd"/>
+        <w:t xml:space="preserve"> - Dockerfile</w:t>
+      </w:r>
     </w:p>
     <w:p>
       <w:pPr>
@@ -1324,6 +1295,9 @@
         <w:keepNext/>
       </w:pPr>
       <w:r>
+        <w:rPr>
+          <w:noProof/>
+        </w:rPr>
         <w:drawing>
           <wp:inline distT="0" distB="0" distL="0" distR="0" wp14:anchorId="63E76F96" wp14:editId="5163125B">
             <wp:extent cx="2635752" cy="1758950"/>
@@ -1371,28 +1345,33 @@
       <w:r>
         <w:t xml:space="preserve">Рисунок </w:t>
       </w:r>
-      <w:fldSimple w:instr=" SEQ Рисунок \* ARABIC ">
-        <w:r>
-          <w:rPr>
-            <w:noProof/>
-          </w:rPr>
-          <w:t>2</w:t>
-        </w:r>
-      </w:fldSimple>
+      <w:r>
+        <w:fldChar w:fldCharType="begin"/>
+      </w:r>
+      <w:r>
+        <w:instrText xml:space="preserve"> SEQ Рисунок \* ARABIC </w:instrText>
+      </w:r>
+      <w:r>
+        <w:fldChar w:fldCharType="separate"/>
+      </w:r>
+      <w:r>
+        <w:rPr>
+          <w:noProof/>
+        </w:rPr>
+        <w:t>2</w:t>
+      </w:r>
+      <w:r>
+        <w:rPr>
+          <w:noProof/>
+        </w:rPr>
+        <w:fldChar w:fldCharType="end"/>
+      </w:r>
       <w:r>
         <w:rPr>
           <w:lang w:val="en-US"/>
         </w:rPr>
-        <w:t xml:space="preserve"> – docker-</w:t>
-      </w:r>
-      <w:proofErr w:type="spellStart"/>
-      <w:r>
-        <w:rPr>
-          <w:lang w:val="en-US"/>
-        </w:rPr>
-        <w:t>compose.yml</w:t>
-      </w:r>
-      <w:proofErr w:type="spellEnd"/>
+        <w:t xml:space="preserve"> – docker-compose.yml</w:t>
+      </w:r>
     </w:p>
     <w:p>
       <w:pPr>
@@ -1400,6 +1379,9 @@
         <w:keepNext/>
       </w:pPr>
       <w:r>
+        <w:rPr>
+          <w:noProof/>
+        </w:rPr>
         <w:drawing>
           <wp:inline distT="0" distB="0" distL="0" distR="0" wp14:anchorId="2C64F17B" wp14:editId="5B68752A">
             <wp:extent cx="4254500" cy="3922963"/>
@@ -1444,14 +1426,27 @@
       <w:r>
         <w:t xml:space="preserve">Рисунок </w:t>
       </w:r>
-      <w:fldSimple w:instr=" SEQ Рисунок \* ARABIC ">
-        <w:r>
-          <w:rPr>
-            <w:noProof/>
-          </w:rPr>
-          <w:t>3</w:t>
-        </w:r>
-      </w:fldSimple>
+      <w:r>
+        <w:fldChar w:fldCharType="begin"/>
+      </w:r>
+      <w:r>
+        <w:instrText xml:space="preserve"> SEQ Рисунок \* ARABIC </w:instrText>
+      </w:r>
+      <w:r>
+        <w:fldChar w:fldCharType="separate"/>
+      </w:r>
+      <w:r>
+        <w:rPr>
+          <w:noProof/>
+        </w:rPr>
+        <w:t>3</w:t>
+      </w:r>
+      <w:r>
+        <w:rPr>
+          <w:noProof/>
+        </w:rPr>
+        <w:fldChar w:fldCharType="end"/>
+      </w:r>
       <w:r>
         <w:rPr>
           <w:lang w:val="en-US"/>
@@ -1470,14 +1465,12 @@
         </w:rPr>
         <w:t xml:space="preserve"> </w:t>
       </w:r>
-      <w:proofErr w:type="spellStart"/>
       <w:r>
         <w:rPr>
           <w:lang w:val="en-US"/>
         </w:rPr>
         <w:t>drawer.php</w:t>
       </w:r>
-      <w:proofErr w:type="spellEnd"/>
       <w:r>
         <w:t>, часть 1</w:t>
       </w:r>
@@ -1488,11 +1481,14 @@
         <w:keepNext/>
       </w:pPr>
       <w:r>
+        <w:rPr>
+          <w:noProof/>
+        </w:rPr>
         <w:lastRenderedPageBreak/>
         <w:drawing>
-          <wp:inline distT="0" distB="0" distL="0" distR="0" wp14:anchorId="51E04A8E" wp14:editId="55013E3F">
-            <wp:extent cx="4078813" cy="4210050"/>
-            <wp:effectExtent l="0" t="0" r="0" b="0"/>
+          <wp:inline distT="0" distB="0" distL="0" distR="0" wp14:anchorId="51E04A8E" wp14:editId="2B58D62C">
+            <wp:extent cx="4930202" cy="5088834"/>
+            <wp:effectExtent l="0" t="0" r="3810" b="0"/>
             <wp:docPr id="8" name="Рисунок 8"/>
             <wp:cNvGraphicFramePr>
               <a:graphicFrameLocks xmlns:a="http://schemas.openxmlformats.org/drawingml/2006/main" noChangeAspect="1"/>
@@ -1513,7 +1509,7 @@
                   <pic:spPr>
                     <a:xfrm>
                       <a:off x="0" y="0"/>
-                      <a:ext cx="4081258" cy="4212574"/>
+                      <a:ext cx="4945004" cy="5104113"/>
                     </a:xfrm>
                     <a:prstGeom prst="rect">
                       <a:avLst/>
@@ -1533,40 +1529,267 @@
       <w:r>
         <w:t xml:space="preserve">Рисунок </w:t>
       </w:r>
-      <w:fldSimple w:instr=" SEQ Рисунок \* ARABIC ">
-        <w:r>
-          <w:rPr>
-            <w:noProof/>
-          </w:rPr>
-          <w:t>4</w:t>
-        </w:r>
-      </w:fldSimple>
+      <w:r>
+        <w:fldChar w:fldCharType="begin"/>
+      </w:r>
+      <w:r>
+        <w:instrText xml:space="preserve"> SEQ Рисунок \* ARABIC </w:instrText>
+      </w:r>
+      <w:r>
+        <w:fldChar w:fldCharType="separate"/>
+      </w:r>
+      <w:r>
+        <w:rPr>
+          <w:noProof/>
+        </w:rPr>
+        <w:t>4</w:t>
+      </w:r>
+      <w:r>
+        <w:rPr>
+          <w:noProof/>
+        </w:rPr>
+        <w:fldChar w:fldCharType="end"/>
+      </w:r>
       <w:r>
         <w:t xml:space="preserve"> – </w:t>
       </w:r>
-      <w:proofErr w:type="spellStart"/>
       <w:r>
         <w:rPr>
           <w:lang w:val="en-US"/>
         </w:rPr>
         <w:t>drawer.php</w:t>
       </w:r>
-      <w:proofErr w:type="spellEnd"/>
       <w:r>
         <w:t>, часть 2</w:t>
       </w:r>
     </w:p>
     <w:p>
       <w:pPr>
+        <w:pStyle w:val="a4"/>
+      </w:pPr>
+      <w:r>
+        <w:t xml:space="preserve">Число, указываемое в качестве параметра </w:t>
+      </w:r>
+      <w:r>
+        <w:rPr>
+          <w:lang w:val="en-US"/>
+        </w:rPr>
+        <w:t>num</w:t>
+      </w:r>
+      <w:r>
+        <w:t xml:space="preserve"> </w:t>
+      </w:r>
+      <w:r>
+        <w:t>содержит в себе несколько полей, каждое из которых длиной 1 байт:</w:t>
+      </w:r>
+    </w:p>
+    <w:p>
+      <w:pPr>
+        <w:pStyle w:val="a"/>
+        <w:rPr>
+          <w:lang w:val="ru-RU"/>
+        </w:rPr>
+      </w:pPr>
+      <w:r>
+        <w:rPr>
+          <w:lang w:val="ru-RU"/>
+        </w:rPr>
+        <w:t>первое поле – тип фигуры (0 – круг, 1 – точка, 2 – прямая, 3 и более – многоугольник с соответствующим количеством углов),</w:t>
+      </w:r>
+    </w:p>
+    <w:p>
+      <w:pPr>
+        <w:pStyle w:val="a"/>
+        <w:rPr>
+          <w:lang w:val="ru-RU"/>
+        </w:rPr>
+      </w:pPr>
+      <w:r>
+        <w:rPr>
+          <w:lang w:val="ru-RU"/>
+        </w:rPr>
+        <w:t>2-4 поля – цвет фигуры (</w:t>
+      </w:r>
+      <w:r>
+        <w:t>r</w:t>
+      </w:r>
+      <w:r>
+        <w:rPr>
+          <w:lang w:val="ru-RU"/>
+        </w:rPr>
+        <w:t xml:space="preserve">, </w:t>
+      </w:r>
+      <w:r>
+        <w:t>g</w:t>
+      </w:r>
+      <w:r>
+        <w:rPr>
+          <w:lang w:val="ru-RU"/>
+        </w:rPr>
+        <w:t xml:space="preserve">, </w:t>
+      </w:r>
+      <w:r>
+        <w:t>b</w:t>
+      </w:r>
+      <w:r>
+        <w:rPr>
+          <w:lang w:val="ru-RU"/>
+        </w:rPr>
+        <w:t>),</w:t>
+      </w:r>
+    </w:p>
+    <w:p>
+      <w:pPr>
+        <w:pStyle w:val="a"/>
+        <w:rPr>
+          <w:lang w:val="ru-RU"/>
+        </w:rPr>
+      </w:pPr>
+      <w:r>
+        <w:rPr>
+          <w:lang w:val="ru-RU"/>
+        </w:rPr>
+        <w:t xml:space="preserve">5, 6 поля – </w:t>
+      </w:r>
+      <w:r>
+        <w:t>x</w:t>
+      </w:r>
+      <w:r>
+        <w:rPr>
+          <w:lang w:val="ru-RU"/>
+        </w:rPr>
+        <w:t xml:space="preserve">, </w:t>
+      </w:r>
+      <w:r>
+        <w:t>y</w:t>
+      </w:r>
+      <w:r>
+        <w:rPr>
+          <w:lang w:val="ru-RU"/>
+        </w:rPr>
+        <w:t xml:space="preserve"> </w:t>
+      </w:r>
+      <w:r>
+        <w:rPr>
+          <w:lang w:val="ru-RU"/>
+        </w:rPr>
+        <w:t>координаты круга или первая координата фигуры,</w:t>
+      </w:r>
+    </w:p>
+    <w:p>
+      <w:pPr>
+        <w:pStyle w:val="a"/>
+        <w:rPr>
+          <w:lang w:val="ru-RU"/>
+        </w:rPr>
+      </w:pPr>
+      <w:r>
+        <w:rPr>
+          <w:lang w:val="ru-RU"/>
+        </w:rPr>
+        <w:t xml:space="preserve">7 поле – </w:t>
+      </w:r>
+      <w:r>
+        <w:t>x</w:t>
+      </w:r>
+      <w:r>
+        <w:rPr>
+          <w:lang w:val="ru-RU"/>
+        </w:rPr>
+        <w:t xml:space="preserve"> </w:t>
+      </w:r>
+      <w:r>
+        <w:rPr>
+          <w:lang w:val="ru-RU"/>
+        </w:rPr>
+        <w:t>координата второй вершины фигуры или диаметр круга,</w:t>
+      </w:r>
+    </w:p>
+    <w:p>
+      <w:pPr>
+        <w:pStyle w:val="a"/>
+        <w:rPr>
+          <w:lang w:val="ru-RU"/>
+        </w:rPr>
+      </w:pPr>
+      <w:r>
+        <w:rPr>
+          <w:lang w:val="ru-RU"/>
+        </w:rPr>
+        <w:t xml:space="preserve">8 поле – </w:t>
+      </w:r>
+      <w:r>
+        <w:t>y</w:t>
+      </w:r>
+      <w:r>
+        <w:rPr>
+          <w:lang w:val="ru-RU"/>
+        </w:rPr>
+        <w:t xml:space="preserve"> </w:t>
+      </w:r>
+      <w:r>
+        <w:rPr>
+          <w:lang w:val="ru-RU"/>
+        </w:rPr>
+        <w:t>координата второй вершины фигура,</w:t>
+      </w:r>
+    </w:p>
+    <w:p>
+      <w:pPr>
+        <w:pStyle w:val="a"/>
+        <w:rPr>
+          <w:lang w:val="ru-RU"/>
+        </w:rPr>
+      </w:pPr>
+      <w:r>
+        <w:rPr>
+          <w:lang w:val="ru-RU"/>
+        </w:rPr>
+        <w:t xml:space="preserve">9 и далее – </w:t>
+      </w:r>
+      <w:r>
+        <w:t>x</w:t>
+      </w:r>
+      <w:r>
+        <w:rPr>
+          <w:lang w:val="ru-RU"/>
+        </w:rPr>
+        <w:t xml:space="preserve"> </w:t>
+      </w:r>
+      <w:r>
+        <w:rPr>
+          <w:lang w:val="ru-RU"/>
+        </w:rPr>
+        <w:t xml:space="preserve">и </w:t>
+      </w:r>
+      <w:r>
+        <w:t>y</w:t>
+      </w:r>
+      <w:r>
+        <w:rPr>
+          <w:lang w:val="ru-RU"/>
+        </w:rPr>
+        <w:t xml:space="preserve"> </w:t>
+      </w:r>
+      <w:r>
+        <w:rPr>
+          <w:lang w:val="ru-RU"/>
+        </w:rPr>
+        <w:t>координаты последующих вершин соответственно.</w:t>
+      </w:r>
+    </w:p>
+    <w:p>
+      <w:pPr>
         <w:pStyle w:val="aa"/>
         <w:keepNext/>
       </w:pPr>
       <w:r>
+        <w:lastRenderedPageBreak/>
         <w:drawing>
-          <wp:inline distT="0" distB="0" distL="0" distR="0" wp14:anchorId="5AAAEE57" wp14:editId="7F83C096">
-            <wp:extent cx="4260850" cy="3549873"/>
-            <wp:effectExtent l="0" t="0" r="6350" b="0"/>
-            <wp:docPr id="9" name="Рисунок 9"/>
+          <wp:inline distT="0" distB="0" distL="0" distR="0" wp14:anchorId="112B14DD" wp14:editId="0F6530F4">
+            <wp:extent cx="4752892" cy="2423949"/>
+            <wp:effectExtent l="0" t="0" r="0" b="0"/>
+            <wp:docPr id="2" name="Рисунок 2"/>
             <wp:cNvGraphicFramePr>
               <a:graphicFrameLocks xmlns:a="http://schemas.openxmlformats.org/drawingml/2006/main" noChangeAspect="1"/>
             </wp:cNvGraphicFramePr>
@@ -1586,7 +1809,7 @@
                   <pic:spPr>
                     <a:xfrm>
                       <a:off x="0" y="0"/>
-                      <a:ext cx="4262760" cy="3551464"/>
+                      <a:ext cx="4783898" cy="2439762"/>
                     </a:xfrm>
                     <a:prstGeom prst="rect">
                       <a:avLst/>
@@ -1615,34 +1838,31 @@
         </w:r>
       </w:fldSimple>
       <w:r>
-        <w:t xml:space="preserve"> – функция </w:t>
+        <w:t xml:space="preserve"> – </w:t>
+      </w:r>
+      <w:r>
+        <w:t xml:space="preserve">Работа </w:t>
       </w:r>
       <w:r>
         <w:rPr>
           <w:lang w:val="en-US"/>
         </w:rPr>
-        <w:t>merge</w:t>
-      </w:r>
-      <w:r>
-        <w:t xml:space="preserve"> </w:t>
-      </w:r>
-      <w:r>
-        <w:t xml:space="preserve">файла </w:t>
+        <w:t>drawer</w:t>
+      </w:r>
+      <w:r>
+        <w:t>.</w:t>
       </w:r>
       <w:r>
         <w:rPr>
           <w:lang w:val="en-US"/>
         </w:rPr>
-        <w:t>sort</w:t>
-      </w:r>
-      <w:r>
-        <w:t>.</w:t>
-      </w:r>
-      <w:r>
-        <w:rPr>
-          <w:lang w:val="en-US"/>
-        </w:rPr>
         <w:t>php</w:t>
+      </w:r>
+      <w:r>
+        <w:t xml:space="preserve">, </w:t>
+      </w:r>
+      <w:r>
+        <w:t>часть 1</w:t>
       </w:r>
     </w:p>
     <w:p>
@@ -1651,12 +1871,11 @@
         <w:keepNext/>
       </w:pPr>
       <w:r>
-        <w:lastRenderedPageBreak/>
         <w:drawing>
-          <wp:inline distT="0" distB="0" distL="0" distR="0" wp14:anchorId="680A9AAD" wp14:editId="5B193478">
-            <wp:extent cx="4121150" cy="5885910"/>
-            <wp:effectExtent l="0" t="0" r="0" b="635"/>
-            <wp:docPr id="10" name="Рисунок 10"/>
+          <wp:inline distT="0" distB="0" distL="0" distR="0" wp14:anchorId="753BABE9" wp14:editId="2866C3F7">
+            <wp:extent cx="4800997" cy="2464905"/>
+            <wp:effectExtent l="0" t="0" r="0" b="0"/>
+            <wp:docPr id="4" name="Рисунок 4"/>
             <wp:cNvGraphicFramePr>
               <a:graphicFrameLocks xmlns:a="http://schemas.openxmlformats.org/drawingml/2006/main" noChangeAspect="1"/>
             </wp:cNvGraphicFramePr>
@@ -1676,7 +1895,7 @@
                   <pic:spPr>
                     <a:xfrm>
                       <a:off x="0" y="0"/>
-                      <a:ext cx="4123750" cy="5889624"/>
+                      <a:ext cx="4818534" cy="2473909"/>
                     </a:xfrm>
                     <a:prstGeom prst="rect">
                       <a:avLst/>
@@ -1705,36 +1924,28 @@
         </w:r>
       </w:fldSimple>
       <w:r>
-        <w:t xml:space="preserve"> – функция </w:t>
-      </w:r>
-      <w:proofErr w:type="spellStart"/>
+        <w:t xml:space="preserve"> – Работа </w:t>
+      </w:r>
       <w:r>
         <w:rPr>
           <w:lang w:val="en-US"/>
         </w:rPr>
-        <w:t>mergeSort</w:t>
-      </w:r>
-      <w:proofErr w:type="spellEnd"/>
-      <w:r>
-        <w:t xml:space="preserve"> </w:t>
-      </w:r>
-      <w:r>
-        <w:t xml:space="preserve">файла </w:t>
+        <w:t>drawer</w:t>
+      </w:r>
+      <w:r>
+        <w:t>.</w:t>
       </w:r>
       <w:r>
         <w:rPr>
           <w:lang w:val="en-US"/>
         </w:rPr>
-        <w:t>sort</w:t>
-      </w:r>
-      <w:r>
-        <w:t>.</w:t>
-      </w:r>
-      <w:r>
-        <w:rPr>
-          <w:lang w:val="en-US"/>
-        </w:rPr>
         <w:t>php</w:t>
+      </w:r>
+      <w:r>
+        <w:t xml:space="preserve">, </w:t>
+      </w:r>
+      <w:r>
+        <w:t>часть 2</w:t>
       </w:r>
     </w:p>
     <w:p>
@@ -1743,11 +1954,14 @@
         <w:keepNext/>
       </w:pPr>
       <w:r>
+        <w:rPr>
+          <w:noProof/>
+        </w:rPr>
         <w:drawing>
-          <wp:inline distT="0" distB="0" distL="0" distR="0" wp14:anchorId="3235CFCC" wp14:editId="282F6EFE">
-            <wp:extent cx="4419600" cy="2000749"/>
-            <wp:effectExtent l="0" t="0" r="0" b="0"/>
-            <wp:docPr id="11" name="Рисунок 11"/>
+          <wp:inline distT="0" distB="0" distL="0" distR="0" wp14:anchorId="5AAAEE57" wp14:editId="09746BEA">
+            <wp:extent cx="3493034" cy="2910177"/>
+            <wp:effectExtent l="0" t="0" r="0" b="5080"/>
+            <wp:docPr id="9" name="Рисунок 9"/>
             <wp:cNvGraphicFramePr>
               <a:graphicFrameLocks xmlns:a="http://schemas.openxmlformats.org/drawingml/2006/main" noChangeAspect="1"/>
             </wp:cNvGraphicFramePr>
@@ -1767,7 +1981,7 @@
                   <pic:spPr>
                     <a:xfrm>
                       <a:off x="0" y="0"/>
-                      <a:ext cx="4427475" cy="2004314"/>
+                      <a:ext cx="3508428" cy="2923003"/>
                     </a:xfrm>
                     <a:prstGeom prst="rect">
                       <a:avLst/>
@@ -1787,36 +2001,59 @@
       <w:r>
         <w:t xml:space="preserve">Рисунок </w:t>
       </w:r>
-      <w:fldSimple w:instr=" SEQ Рисунок \* ARABIC ">
-        <w:r>
-          <w:rPr>
-            <w:noProof/>
-          </w:rPr>
-          <w:t>7</w:t>
-        </w:r>
-      </w:fldSimple>
+      <w:r>
+        <w:fldChar w:fldCharType="begin"/>
+      </w:r>
+      <w:r>
+        <w:instrText xml:space="preserve"> SEQ Ри</w:instrText>
+      </w:r>
+      <w:r>
+        <w:instrText xml:space="preserve">сунок \* ARABIC </w:instrText>
+      </w:r>
+      <w:r>
+        <w:fldChar w:fldCharType="separate"/>
+      </w:r>
+      <w:r>
+        <w:rPr>
+          <w:noProof/>
+        </w:rPr>
+        <w:t>7</w:t>
+      </w:r>
+      <w:r>
+        <w:rPr>
+          <w:noProof/>
+        </w:rPr>
+        <w:fldChar w:fldCharType="end"/>
+      </w:r>
+      <w:r>
+        <w:t xml:space="preserve"> – функция </w:t>
+      </w:r>
       <w:r>
         <w:rPr>
           <w:lang w:val="en-US"/>
         </w:rPr>
-        <w:t xml:space="preserve"> – </w:t>
-      </w:r>
-      <w:proofErr w:type="spellStart"/>
+        <w:t>merge</w:t>
+      </w:r>
+      <w:r>
+        <w:t xml:space="preserve"> </w:t>
+      </w:r>
+      <w:r>
+        <w:t xml:space="preserve">файла </w:t>
+      </w:r>
       <w:r>
         <w:rPr>
           <w:lang w:val="en-US"/>
         </w:rPr>
-        <w:t>sort.php</w:t>
-      </w:r>
-      <w:proofErr w:type="spellEnd"/>
+        <w:t>sort</w:t>
+      </w:r>
+      <w:r>
+        <w:t>.</w:t>
+      </w:r>
       <w:r>
         <w:rPr>
           <w:lang w:val="en-US"/>
         </w:rPr>
-        <w:t xml:space="preserve">, </w:t>
-      </w:r>
-      <w:r>
-        <w:t>часть 3</w:t>
+        <w:t>php</w:t>
       </w:r>
     </w:p>
     <w:p>
@@ -1825,12 +2062,15 @@
         <w:keepNext/>
       </w:pPr>
       <w:r>
+        <w:rPr>
+          <w:noProof/>
+        </w:rPr>
         <w:lastRenderedPageBreak/>
         <w:drawing>
-          <wp:inline distT="0" distB="0" distL="0" distR="0" wp14:anchorId="51826950" wp14:editId="08D91746">
-            <wp:extent cx="4603750" cy="4761227"/>
-            <wp:effectExtent l="0" t="0" r="6350" b="1905"/>
-            <wp:docPr id="12" name="Рисунок 12"/>
+          <wp:inline distT="0" distB="0" distL="0" distR="0" wp14:anchorId="680A9AAD" wp14:editId="5B193478">
+            <wp:extent cx="4121150" cy="5885910"/>
+            <wp:effectExtent l="0" t="0" r="0" b="635"/>
+            <wp:docPr id="10" name="Рисунок 10"/>
             <wp:cNvGraphicFramePr>
               <a:graphicFrameLocks xmlns:a="http://schemas.openxmlformats.org/drawingml/2006/main" noChangeAspect="1"/>
             </wp:cNvGraphicFramePr>
@@ -1850,7 +2090,7 @@
                   <pic:spPr>
                     <a:xfrm>
                       <a:off x="0" y="0"/>
-                      <a:ext cx="4605440" cy="4762975"/>
+                      <a:ext cx="4123750" cy="5889624"/>
                     </a:xfrm>
                     <a:prstGeom prst="rect">
                       <a:avLst/>
@@ -1870,28 +2110,393 @@
       <w:r>
         <w:t xml:space="preserve">Рисунок </w:t>
       </w:r>
+      <w:r>
+        <w:fldChar w:fldCharType="begin"/>
+      </w:r>
+      <w:r>
+        <w:instrText xml:space="preserve"> SEQ Рисунок \* ARABIC </w:instrText>
+      </w:r>
+      <w:r>
+        <w:fldChar w:fldCharType="separate"/>
+      </w:r>
+      <w:r>
+        <w:rPr>
+          <w:noProof/>
+        </w:rPr>
+        <w:t>8</w:t>
+      </w:r>
+      <w:r>
+        <w:rPr>
+          <w:noProof/>
+        </w:rPr>
+        <w:fldChar w:fldCharType="end"/>
+      </w:r>
+      <w:r>
+        <w:t xml:space="preserve"> – функция </w:t>
+      </w:r>
+      <w:r>
+        <w:rPr>
+          <w:lang w:val="en-US"/>
+        </w:rPr>
+        <w:t>mergeSort</w:t>
+      </w:r>
+      <w:r>
+        <w:t xml:space="preserve"> </w:t>
+      </w:r>
+      <w:r>
+        <w:t xml:space="preserve">файла </w:t>
+      </w:r>
+      <w:r>
+        <w:rPr>
+          <w:lang w:val="en-US"/>
+        </w:rPr>
+        <w:t>sort</w:t>
+      </w:r>
+      <w:r>
+        <w:t>.</w:t>
+      </w:r>
+      <w:r>
+        <w:rPr>
+          <w:lang w:val="en-US"/>
+        </w:rPr>
+        <w:t>php</w:t>
+      </w:r>
+    </w:p>
+    <w:p>
+      <w:pPr>
+        <w:pStyle w:val="aa"/>
+        <w:keepNext/>
+      </w:pPr>
+      <w:r>
+        <w:rPr>
+          <w:noProof/>
+        </w:rPr>
+        <w:drawing>
+          <wp:inline distT="0" distB="0" distL="0" distR="0" wp14:anchorId="3235CFCC" wp14:editId="282F6EFE">
+            <wp:extent cx="4419600" cy="2000749"/>
+            <wp:effectExtent l="0" t="0" r="0" b="0"/>
+            <wp:docPr id="11" name="Рисунок 11"/>
+            <wp:cNvGraphicFramePr>
+              <a:graphicFrameLocks xmlns:a="http://schemas.openxmlformats.org/drawingml/2006/main" noChangeAspect="1"/>
+            </wp:cNvGraphicFramePr>
+            <a:graphic xmlns:a="http://schemas.openxmlformats.org/drawingml/2006/main">
+              <a:graphicData uri="http://schemas.openxmlformats.org/drawingml/2006/picture">
+                <pic:pic xmlns:pic="http://schemas.openxmlformats.org/drawingml/2006/picture">
+                  <pic:nvPicPr>
+                    <pic:cNvPr id="1" name=""/>
+                    <pic:cNvPicPr/>
+                  </pic:nvPicPr>
+                  <pic:blipFill>
+                    <a:blip r:embed="rId18"/>
+                    <a:stretch>
+                      <a:fillRect/>
+                    </a:stretch>
+                  </pic:blipFill>
+                  <pic:spPr>
+                    <a:xfrm>
+                      <a:off x="0" y="0"/>
+                      <a:ext cx="4427475" cy="2004314"/>
+                    </a:xfrm>
+                    <a:prstGeom prst="rect">
+                      <a:avLst/>
+                    </a:prstGeom>
+                  </pic:spPr>
+                </pic:pic>
+              </a:graphicData>
+            </a:graphic>
+          </wp:inline>
+        </w:drawing>
+      </w:r>
+    </w:p>
+    <w:p>
+      <w:pPr>
+        <w:pStyle w:val="ab"/>
+      </w:pPr>
+      <w:r>
+        <w:t xml:space="preserve">Рисунок </w:t>
+      </w:r>
+      <w:r>
+        <w:fldChar w:fldCharType="begin"/>
+      </w:r>
+      <w:r>
+        <w:instrText xml:space="preserve"> SEQ Рисунок \* ARABIC </w:instrText>
+      </w:r>
+      <w:r>
+        <w:fldChar w:fldCharType="separate"/>
+      </w:r>
+      <w:r>
+        <w:rPr>
+          <w:noProof/>
+        </w:rPr>
+        <w:t>9</w:t>
+      </w:r>
+      <w:r>
+        <w:rPr>
+          <w:noProof/>
+        </w:rPr>
+        <w:fldChar w:fldCharType="end"/>
+      </w:r>
+      <w:r>
+        <w:rPr>
+          <w:lang w:val="en-US"/>
+        </w:rPr>
+        <w:t xml:space="preserve"> – sort.php, </w:t>
+      </w:r>
+      <w:r>
+        <w:t>часть 3</w:t>
+      </w:r>
+    </w:p>
+    <w:p>
+      <w:pPr>
+        <w:pStyle w:val="aa"/>
+        <w:keepNext/>
+      </w:pPr>
+      <w:r>
+        <w:rPr>
+          <w:lang w:val="en-US"/>
+        </w:rPr>
+        <w:lastRenderedPageBreak/>
+        <w:drawing>
+          <wp:inline distT="0" distB="0" distL="0" distR="0" wp14:anchorId="33112EEF" wp14:editId="2A41B486">
+            <wp:extent cx="5940425" cy="1664335"/>
+            <wp:effectExtent l="0" t="0" r="3175" b="0"/>
+            <wp:docPr id="5" name="Рисунок 5"/>
+            <wp:cNvGraphicFramePr>
+              <a:graphicFrameLocks xmlns:a="http://schemas.openxmlformats.org/drawingml/2006/main" noChangeAspect="1"/>
+            </wp:cNvGraphicFramePr>
+            <a:graphic xmlns:a="http://schemas.openxmlformats.org/drawingml/2006/main">
+              <a:graphicData uri="http://schemas.openxmlformats.org/drawingml/2006/picture">
+                <pic:pic xmlns:pic="http://schemas.openxmlformats.org/drawingml/2006/picture">
+                  <pic:nvPicPr>
+                    <pic:cNvPr id="1" name=""/>
+                    <pic:cNvPicPr/>
+                  </pic:nvPicPr>
+                  <pic:blipFill>
+                    <a:blip r:embed="rId19"/>
+                    <a:stretch>
+                      <a:fillRect/>
+                    </a:stretch>
+                  </pic:blipFill>
+                  <pic:spPr>
+                    <a:xfrm>
+                      <a:off x="0" y="0"/>
+                      <a:ext cx="5940425" cy="1664335"/>
+                    </a:xfrm>
+                    <a:prstGeom prst="rect">
+                      <a:avLst/>
+                    </a:prstGeom>
+                  </pic:spPr>
+                </pic:pic>
+              </a:graphicData>
+            </a:graphic>
+          </wp:inline>
+        </w:drawing>
+      </w:r>
+    </w:p>
+    <w:p>
+      <w:pPr>
+        <w:pStyle w:val="ab"/>
+        <w:rPr>
+          <w:lang w:val="en-US"/>
+        </w:rPr>
+      </w:pPr>
+      <w:r>
+        <w:t xml:space="preserve">Рисунок </w:t>
+      </w:r>
       <w:fldSimple w:instr=" SEQ Рисунок \* ARABIC ">
         <w:r>
           <w:rPr>
             <w:noProof/>
           </w:rPr>
-          <w:t>8</w:t>
+          <w:t>10</w:t>
         </w:r>
       </w:fldSimple>
       <w:r>
+        <w:rPr>
+          <w:lang w:val="en-US"/>
+        </w:rPr>
         <w:t xml:space="preserve"> – </w:t>
       </w:r>
-      <w:proofErr w:type="spellStart"/>
+      <w:r>
+        <w:t xml:space="preserve">Работа </w:t>
+      </w:r>
       <w:r>
         <w:rPr>
           <w:lang w:val="en-US"/>
         </w:rPr>
+        <w:t>sort.php</w:t>
+      </w:r>
+    </w:p>
+    <w:p>
+      <w:pPr>
+        <w:pStyle w:val="aa"/>
+        <w:keepNext/>
+      </w:pPr>
+      <w:r>
+        <w:rPr>
+          <w:noProof/>
+        </w:rPr>
+        <w:drawing>
+          <wp:inline distT="0" distB="0" distL="0" distR="0" wp14:anchorId="51826950" wp14:editId="0049493E">
+            <wp:extent cx="5750860" cy="5947575"/>
+            <wp:effectExtent l="0" t="0" r="2540" b="0"/>
+            <wp:docPr id="12" name="Рисунок 12"/>
+            <wp:cNvGraphicFramePr>
+              <a:graphicFrameLocks xmlns:a="http://schemas.openxmlformats.org/drawingml/2006/main" noChangeAspect="1"/>
+            </wp:cNvGraphicFramePr>
+            <a:graphic xmlns:a="http://schemas.openxmlformats.org/drawingml/2006/main">
+              <a:graphicData uri="http://schemas.openxmlformats.org/drawingml/2006/picture">
+                <pic:pic xmlns:pic="http://schemas.openxmlformats.org/drawingml/2006/picture">
+                  <pic:nvPicPr>
+                    <pic:cNvPr id="1" name=""/>
+                    <pic:cNvPicPr/>
+                  </pic:nvPicPr>
+                  <pic:blipFill>
+                    <a:blip r:embed="rId20"/>
+                    <a:stretch>
+                      <a:fillRect/>
+                    </a:stretch>
+                  </pic:blipFill>
+                  <pic:spPr>
+                    <a:xfrm>
+                      <a:off x="0" y="0"/>
+                      <a:ext cx="5765670" cy="5962891"/>
+                    </a:xfrm>
+                    <a:prstGeom prst="rect">
+                      <a:avLst/>
+                    </a:prstGeom>
+                  </pic:spPr>
+                </pic:pic>
+              </a:graphicData>
+            </a:graphic>
+          </wp:inline>
+        </w:drawing>
+      </w:r>
+    </w:p>
+    <w:p>
+      <w:pPr>
+        <w:pStyle w:val="ab"/>
+        <w:rPr>
+          <w:lang w:val="en-US"/>
+        </w:rPr>
+      </w:pPr>
+      <w:r>
+        <w:t xml:space="preserve">Рисунок </w:t>
+      </w:r>
+      <w:r>
+        <w:fldChar w:fldCharType="begin"/>
+      </w:r>
+      <w:r>
+        <w:instrText xml:space="preserve"> SEQ Рисунок \* ARABIC </w:instrText>
+      </w:r>
+      <w:r>
+        <w:fldChar w:fldCharType="separate"/>
+      </w:r>
+      <w:r>
+        <w:rPr>
+          <w:noProof/>
+        </w:rPr>
+        <w:t>11</w:t>
+      </w:r>
+      <w:r>
+        <w:rPr>
+          <w:noProof/>
+        </w:rPr>
+        <w:fldChar w:fldCharType="end"/>
+      </w:r>
+      <w:r>
+        <w:t xml:space="preserve"> – </w:t>
+      </w:r>
+      <w:r>
+        <w:rPr>
+          <w:lang w:val="en-US"/>
+        </w:rPr>
         <w:t>admin.php</w:t>
       </w:r>
-      <w:proofErr w:type="spellEnd"/>
+    </w:p>
+    <w:p>
+      <w:pPr>
+        <w:pStyle w:val="aa"/>
+        <w:keepNext/>
+      </w:pPr>
+      <w:r>
+        <w:rPr>
+          <w:lang w:val="en-US"/>
+        </w:rPr>
+        <w:lastRenderedPageBreak/>
+        <w:drawing>
+          <wp:inline distT="0" distB="0" distL="0" distR="0" wp14:anchorId="324A628C" wp14:editId="6668FD26">
+            <wp:extent cx="5940425" cy="5655310"/>
+            <wp:effectExtent l="0" t="0" r="3175" b="2540"/>
+            <wp:docPr id="13" name="Рисунок 13"/>
+            <wp:cNvGraphicFramePr>
+              <a:graphicFrameLocks xmlns:a="http://schemas.openxmlformats.org/drawingml/2006/main" noChangeAspect="1"/>
+            </wp:cNvGraphicFramePr>
+            <a:graphic xmlns:a="http://schemas.openxmlformats.org/drawingml/2006/main">
+              <a:graphicData uri="http://schemas.openxmlformats.org/drawingml/2006/picture">
+                <pic:pic xmlns:pic="http://schemas.openxmlformats.org/drawingml/2006/picture">
+                  <pic:nvPicPr>
+                    <pic:cNvPr id="1" name=""/>
+                    <pic:cNvPicPr/>
+                  </pic:nvPicPr>
+                  <pic:blipFill>
+                    <a:blip r:embed="rId21"/>
+                    <a:stretch>
+                      <a:fillRect/>
+                    </a:stretch>
+                  </pic:blipFill>
+                  <pic:spPr>
+                    <a:xfrm>
+                      <a:off x="0" y="0"/>
+                      <a:ext cx="5940425" cy="5655310"/>
+                    </a:xfrm>
+                    <a:prstGeom prst="rect">
+                      <a:avLst/>
+                    </a:prstGeom>
+                  </pic:spPr>
+                </pic:pic>
+              </a:graphicData>
+            </a:graphic>
+          </wp:inline>
+        </w:drawing>
+      </w:r>
+    </w:p>
+    <w:p>
+      <w:pPr>
+        <w:pStyle w:val="ab"/>
+        <w:rPr>
+          <w:lang w:val="en-US"/>
+        </w:rPr>
+      </w:pPr>
+      <w:r>
+        <w:t xml:space="preserve">Рисунок </w:t>
+      </w:r>
+      <w:fldSimple w:instr=" SEQ Рисунок \* ARABIC ">
+        <w:r>
+          <w:rPr>
+            <w:noProof/>
+          </w:rPr>
+          <w:t>12</w:t>
+        </w:r>
+      </w:fldSimple>
+      <w:r>
+        <w:rPr>
+          <w:lang w:val="en-US"/>
+        </w:rPr>
+        <w:t xml:space="preserve"> – </w:t>
+      </w:r>
+      <w:r>
+        <w:t xml:space="preserve">Работа </w:t>
+      </w:r>
+      <w:r>
+        <w:rPr>
+          <w:lang w:val="en-US"/>
+        </w:rPr>
+        <w:t>admin.php</w:t>
+      </w:r>
     </w:p>
     <w:sectPr>
-      <w:footerReference w:type="first" r:id="rId18"/>
+      <w:footerReference w:type="first" r:id="rId22"/>
       <w:pgSz w:w="11906" w:h="16838"/>
       <w:pgMar w:top="1134" w:right="850" w:bottom="1134" w:left="1701" w:header="708" w:footer="708" w:gutter="0"/>
       <w:cols w:space="708"/>

</xml_diff>